<commit_message>
Revision y correccion de documento
</commit_message>
<xml_diff>
--- a/Desarrollo/SVM/Gestión/SVM-PREAS.docx
+++ b/Desarrollo/SVM/Gestión/SVM-PREAS.docx
@@ -85,7 +85,7 @@
           <w:szCs w:val="24"/>
           <w:rtl w:val="0"/>
         </w:rPr>
-        <w:t xml:space="preserve">versión 1.0</w:t>
+        <w:t xml:space="preserve">versión 1.1</w:t>
       </w:r>
     </w:p>
     <w:p>
@@ -781,6 +781,153 @@
           </w:p>
         </w:tc>
       </w:tr>
+      <w:tr>
+        <w:trPr>
+          <w:cantSplit w:val="0"/>
+          <w:trHeight w:val="750" w:hRule="atLeast"/>
+          <w:tblHeader w:val="0"/>
+        </w:trPr>
+        <w:tc>
+          <w:tcPr>
+            <w:tcBorders>
+              <w:top w:color="000000" w:space="0" w:sz="0" w:val="nil"/>
+              <w:left w:color="000000" w:space="0" w:sz="6" w:val="single"/>
+              <w:bottom w:color="000000" w:space="0" w:sz="6" w:val="single"/>
+              <w:right w:color="000000" w:space="0" w:sz="6" w:val="single"/>
+            </w:tcBorders>
+            <w:tcMar>
+              <w:top w:w="100.0" w:type="dxa"/>
+              <w:left w:w="100.0" w:type="dxa"/>
+              <w:bottom w:w="100.0" w:type="dxa"/>
+              <w:right w:w="100.0" w:type="dxa"/>
+            </w:tcMar>
+            <w:vAlign w:val="top"/>
+          </w:tcPr>
+          <w:p>
+            <w:pPr>
+              <w:spacing w:after="240" w:before="240" w:lineRule="auto"/>
+              <w:jc w:val="center"/>
+              <w:rPr>
+                <w:sz w:val="24"/>
+                <w:szCs w:val="24"/>
+              </w:rPr>
+            </w:pPr>
+            <w:r>
+              <w:rPr>
+                <w:sz w:val="24"/>
+                <w:szCs w:val="24"/>
+                <w:rtl w:val="0"/>
+              </w:rPr>
+              <w:t xml:space="preserve">03/05/2024</w:t>
+            </w:r>
+          </w:p>
+        </w:tc>
+        <w:tc>
+          <w:tcPr>
+            <w:tcBorders>
+              <w:top w:color="000000" w:space="0" w:sz="0" w:val="nil"/>
+              <w:left w:color="000000" w:space="0" w:sz="0" w:val="nil"/>
+              <w:bottom w:color="000000" w:space="0" w:sz="6" w:val="single"/>
+              <w:right w:color="000000" w:space="0" w:sz="6" w:val="single"/>
+            </w:tcBorders>
+            <w:tcMar>
+              <w:top w:w="100.0" w:type="dxa"/>
+              <w:left w:w="100.0" w:type="dxa"/>
+              <w:bottom w:w="100.0" w:type="dxa"/>
+              <w:right w:w="100.0" w:type="dxa"/>
+            </w:tcMar>
+            <w:vAlign w:val="top"/>
+          </w:tcPr>
+          <w:p>
+            <w:pPr>
+              <w:spacing w:after="240" w:before="240" w:lineRule="auto"/>
+              <w:jc w:val="center"/>
+              <w:rPr>
+                <w:sz w:val="24"/>
+                <w:szCs w:val="24"/>
+              </w:rPr>
+            </w:pPr>
+            <w:r>
+              <w:rPr>
+                <w:sz w:val="24"/>
+                <w:szCs w:val="24"/>
+                <w:rtl w:val="0"/>
+              </w:rPr>
+              <w:t xml:space="preserve">1.1</w:t>
+            </w:r>
+          </w:p>
+        </w:tc>
+        <w:tc>
+          <w:tcPr>
+            <w:tcBorders>
+              <w:top w:color="000000" w:space="0" w:sz="0" w:val="nil"/>
+              <w:left w:color="000000" w:space="0" w:sz="0" w:val="nil"/>
+              <w:bottom w:color="000000" w:space="0" w:sz="6" w:val="single"/>
+              <w:right w:color="000000" w:space="0" w:sz="6" w:val="single"/>
+            </w:tcBorders>
+            <w:tcMar>
+              <w:top w:w="100.0" w:type="dxa"/>
+              <w:left w:w="100.0" w:type="dxa"/>
+              <w:bottom w:w="100.0" w:type="dxa"/>
+              <w:right w:w="100.0" w:type="dxa"/>
+            </w:tcMar>
+            <w:vAlign w:val="top"/>
+          </w:tcPr>
+          <w:p>
+            <w:pPr>
+              <w:spacing w:after="240" w:before="240" w:lineRule="auto"/>
+              <w:jc w:val="center"/>
+              <w:rPr>
+                <w:sz w:val="24"/>
+                <w:szCs w:val="24"/>
+              </w:rPr>
+            </w:pPr>
+            <w:r>
+              <w:rPr>
+                <w:sz w:val="24"/>
+                <w:szCs w:val="24"/>
+                <w:rtl w:val="0"/>
+              </w:rPr>
+              <w:t xml:space="preserve">Revisión y corrección del Documento</w:t>
+            </w:r>
+          </w:p>
+        </w:tc>
+        <w:tc>
+          <w:tcPr>
+            <w:tcBorders>
+              <w:top w:color="000000" w:space="0" w:sz="0" w:val="nil"/>
+              <w:left w:color="000000" w:space="0" w:sz="0" w:val="nil"/>
+              <w:bottom w:color="000000" w:space="0" w:sz="6" w:val="single"/>
+              <w:right w:color="000000" w:space="0" w:sz="6" w:val="single"/>
+            </w:tcBorders>
+            <w:tcMar>
+              <w:top w:w="100.0" w:type="dxa"/>
+              <w:left w:w="100.0" w:type="dxa"/>
+              <w:bottom w:w="100.0" w:type="dxa"/>
+              <w:right w:w="100.0" w:type="dxa"/>
+            </w:tcMar>
+            <w:vAlign w:val="top"/>
+          </w:tcPr>
+          <w:p>
+            <w:pPr>
+              <w:spacing w:after="240" w:before="240" w:lineRule="auto"/>
+              <w:jc w:val="center"/>
+              <w:rPr>
+                <w:sz w:val="24"/>
+                <w:szCs w:val="24"/>
+              </w:rPr>
+            </w:pPr>
+            <w:r>
+              <w:rPr>
+                <w:sz w:val="24"/>
+                <w:szCs w:val="24"/>
+                <w:rtl w:val="0"/>
+              </w:rPr>
+              <w:t xml:space="preserve">Mendoza Meza Pablo Andres</w:t>
+            </w:r>
+          </w:p>
+        </w:tc>
+      </w:tr>
     </w:tbl>
     <w:p>
       <w:pPr>
@@ -808,34 +955,6 @@
           <w:rtl w:val="0"/>
         </w:rPr>
         <w:t xml:space="preserve"> </w:t>
-      </w:r>
-    </w:p>
-    <w:p>
-      <w:pPr>
-        <w:spacing w:after="240" w:before="240" w:lineRule="auto"/>
-        <w:rPr>
-          <w:sz w:val="32"/>
-          <w:szCs w:val="32"/>
-        </w:rPr>
-      </w:pPr>
-      <w:r>
-        <w:rPr>
-          <w:rtl w:val="0"/>
-        </w:rPr>
-      </w:r>
-    </w:p>
-    <w:p>
-      <w:pPr>
-        <w:spacing w:after="240" w:before="240" w:lineRule="auto"/>
-        <w:rPr>
-          <w:sz w:val="32"/>
-          <w:szCs w:val="32"/>
-        </w:rPr>
-      </w:pPr>
-      <w:r>
-        <w:rPr>
-          <w:rtl w:val="0"/>
-        </w:rPr>
       </w:r>
     </w:p>
     <w:p>
@@ -1132,37 +1251,23 @@
               <w:spacing w:after="240" w:before="240" w:lineRule="auto"/>
               <w:jc w:val="center"/>
               <w:rPr>
+                <w:sz w:val="24"/>
+                <w:szCs w:val="24"/>
+              </w:rPr>
+            </w:pPr>
+            <w:r>
+              <w:rPr>
                 <w:b w:val="1"/>
                 <w:sz w:val="30"/>
                 <w:szCs w:val="30"/>
-              </w:rPr>
-            </w:pPr>
-            <w:r>
-              <w:rPr>
-                <w:b w:val="1"/>
-                <w:sz w:val="30"/>
-                <w:szCs w:val="30"/>
                 <w:rtl w:val="0"/>
               </w:rPr>
               <w:t xml:space="preserve">SISTEMA DE GESTIÓN DE VACUNAS-SALUVAX MANAGER</w:t>
             </w:r>
-          </w:p>
-          <w:p>
-            <w:pPr>
-              <w:spacing w:after="240" w:before="240" w:lineRule="auto"/>
-              <w:jc w:val="center"/>
-              <w:rPr>
-                <w:sz w:val="24"/>
-                <w:szCs w:val="24"/>
-              </w:rPr>
-            </w:pPr>
-            <w:r>
-              <w:rPr>
-                <w:sz w:val="24"/>
-                <w:szCs w:val="24"/>
-                <w:rtl w:val="0"/>
-              </w:rPr>
-              <w:t xml:space="preserve"> </w:t>
+            <w:r>
+              <w:rPr>
+                <w:rtl w:val="0"/>
+              </w:rPr>
             </w:r>
           </w:p>
         </w:tc>
@@ -1464,24 +1569,6 @@
               <w:t xml:space="preserve">En el frontend, se ha progresado mediante la creación de modelos conceptuales de las vistas del sistema de gestión de vacunas.. Se han creado representaciones visuales de las interfaces de usuario para el registro de vacunas, la gestión de pacientes, la visualización de informes y la autenticación de usuarios.</w:t>
             </w:r>
           </w:p>
-          <w:p>
-            <w:pPr>
-              <w:spacing w:after="240" w:before="240" w:lineRule="auto"/>
-              <w:ind w:left="720" w:firstLine="0"/>
-              <w:rPr>
-                <w:sz w:val="24"/>
-                <w:szCs w:val="24"/>
-              </w:rPr>
-            </w:pPr>
-            <w:r>
-              <w:rPr>
-                <w:sz w:val="24"/>
-                <w:szCs w:val="24"/>
-                <w:rtl w:val="0"/>
-              </w:rPr>
-              <w:t xml:space="preserve"> </w:t>
-            </w:r>
-          </w:p>
         </w:tc>
         <w:tc>
           <w:tcPr>
@@ -1751,15 +1838,15 @@
                 <w:szCs w:val="14"/>
                 <w:rtl w:val="0"/>
               </w:rPr>
-              <w:t xml:space="preserve">    </w:t>
-            </w:r>
-            <w:r>
-              <w:rPr>
-                <w:sz w:val="24"/>
-                <w:szCs w:val="24"/>
-                <w:rtl w:val="0"/>
-              </w:rPr>
-              <w:t xml:space="preserve">No se implementan correctamente las funcionalidades.</w:t>
+              <w:t xml:space="preserve">  </w:t>
+            </w:r>
+            <w:r>
+              <w:rPr>
+                <w:sz w:val="24"/>
+                <w:szCs w:val="24"/>
+                <w:rtl w:val="0"/>
+              </w:rPr>
+              <w:t xml:space="preserve">Al principio no se definieron correctamente los requisitos y las funcionalidades que debería tener el software.</w:t>
             </w:r>
           </w:p>
         </w:tc>

</xml_diff>